<commit_message>
Updated db diagram and made a bugfix and some cleanup
</commit_message>
<xml_diff>
--- a/Documentation/Dokumentáció.docx
+++ b/Documentation/Dokumentáció.docx
@@ -7,16 +7,26 @@
         <w:pStyle w:val="Cmsor1"/>
       </w:pPr>
       <w:r>
-        <w:t>IT Services</w:t>
-      </w:r>
+        <w:t xml:space="preserve">IT </w:t>
+      </w:r>
+      <w:proofErr w:type="spellStart"/>
+      <w:r>
+        <w:t>Services</w:t>
+      </w:r>
+      <w:proofErr w:type="spellEnd"/>
     </w:p>
     <w:p/>
     <w:p>
       <w:pPr>
         <w:pStyle w:val="Cmsor2"/>
       </w:pPr>
-      <w:r>
-        <w:t>Funckionális Követelmények:</w:t>
+      <w:proofErr w:type="spellStart"/>
+      <w:r>
+        <w:t>Funckionális</w:t>
+      </w:r>
+      <w:proofErr w:type="spellEnd"/>
+      <w:r>
+        <w:t xml:space="preserve"> Követelmények:</w:t>
       </w:r>
     </w:p>
     <w:p/>
@@ -30,12 +40,81 @@
     </w:p>
     <w:p>
       <w:r>
-        <w:t xml:space="preserve">Ez a webes alkalmazás a fiktív Sampletext Company nevű multinacionális cég számára készült és mint neve is sejteti, a cég belső informatikai szogáltatásait hivatott támogatni: </w:t>
-      </w:r>
-    </w:p>
-    <w:p>
-      <w:r>
-        <w:t>Egyrészt az alkalmazottaknak lehetőségük van informatikai szolgáltatásokat igényelni és/vagy ezekkel kapcsolatos hibákat bejelenteni, valamint az operátorok ezekre a hibákra a szokásos igényekkel kapcsolatos tevékenységeken túl (in progress-be helyezés, lezárás, approveolás, más bevonása, disapproveolás, további adatok bekérése, stb.) reagálni is tudnak "személyesen" kommentek/emailek formájában.</w:t>
+        <w:t xml:space="preserve">Ez a webes alkalmazás a fiktív </w:t>
+      </w:r>
+      <w:proofErr w:type="spellStart"/>
+      <w:r>
+        <w:t>Sampletext</w:t>
+      </w:r>
+      <w:proofErr w:type="spellEnd"/>
+      <w:r>
+        <w:t xml:space="preserve"> </w:t>
+      </w:r>
+      <w:proofErr w:type="spellStart"/>
+      <w:r>
+        <w:t>Company</w:t>
+      </w:r>
+      <w:proofErr w:type="spellEnd"/>
+      <w:r>
+        <w:t xml:space="preserve"> nevű multinacionális cég számára </w:t>
+      </w:r>
+      <w:proofErr w:type="gramStart"/>
+      <w:r>
+        <w:t>készült</w:t>
+      </w:r>
+      <w:proofErr w:type="gramEnd"/>
+      <w:r>
+        <w:t xml:space="preserve"> és mint neve is sejteti, a cég belső informatikai </w:t>
+      </w:r>
+      <w:proofErr w:type="spellStart"/>
+      <w:r>
+        <w:t>szogáltatásait</w:t>
+      </w:r>
+      <w:proofErr w:type="spellEnd"/>
+      <w:r>
+        <w:t xml:space="preserve"> hivatott támogatni: </w:t>
+      </w:r>
+    </w:p>
+    <w:p>
+      <w:r>
+        <w:t xml:space="preserve">Egyrészt az alkalmazottaknak lehetőségük van informatikai szolgáltatásokat igényelni és/vagy ezekkel kapcsolatos hibákat bejelenteni, valamint az operátorok ezekre a hibákra a szokásos </w:t>
+      </w:r>
+      <w:bookmarkStart w:id="0" w:name="_GoBack"/>
+      <w:bookmarkEnd w:id="0"/>
+      <w:r>
+        <w:t xml:space="preserve">igényekkel kapcsolatos tevékenységeken túl (in </w:t>
+      </w:r>
+      <w:proofErr w:type="spellStart"/>
+      <w:r>
+        <w:t>progress</w:t>
+      </w:r>
+      <w:proofErr w:type="spellEnd"/>
+      <w:r>
+        <w:t xml:space="preserve">-be helyezés, lezárás, </w:t>
+      </w:r>
+      <w:proofErr w:type="spellStart"/>
+      <w:r>
+        <w:t>approveolás</w:t>
+      </w:r>
+      <w:proofErr w:type="spellEnd"/>
+      <w:r>
+        <w:t xml:space="preserve">, más bevonása, </w:t>
+      </w:r>
+      <w:proofErr w:type="spellStart"/>
+      <w:r>
+        <w:t>disapproveolás</w:t>
+      </w:r>
+      <w:proofErr w:type="spellEnd"/>
+      <w:r>
+        <w:t>, további adatok bekérése, stb.) reagálni is tudnak "személyesen" kommentek/</w:t>
+      </w:r>
+      <w:proofErr w:type="spellStart"/>
+      <w:r>
+        <w:t>emailek</w:t>
+      </w:r>
+      <w:proofErr w:type="spellEnd"/>
+      <w:r>
+        <w:t xml:space="preserve"> formájában.</w:t>
       </w:r>
     </w:p>
     <w:p/>
@@ -79,8 +158,13 @@
         </w:numPr>
       </w:pPr>
       <w:r>
-        <w:t>Munkaállomás céges image-el való újratelepítése</w:t>
-      </w:r>
+        <w:t xml:space="preserve">Munkaállomás céges image-el való </w:t>
+      </w:r>
+      <w:proofErr w:type="spellStart"/>
+      <w:r>
+        <w:t>újratelepítése</w:t>
+      </w:r>
+      <w:proofErr w:type="spellEnd"/>
     </w:p>
     <w:p>
       <w:pPr>
@@ -103,7 +187,15 @@
         </w:numPr>
       </w:pPr>
       <w:r>
-        <w:t>VPN token igénylés</w:t>
+        <w:t xml:space="preserve">VPN </w:t>
+      </w:r>
+      <w:proofErr w:type="spellStart"/>
+      <w:r>
+        <w:t>token</w:t>
+      </w:r>
+      <w:proofErr w:type="spellEnd"/>
+      <w:r>
+        <w:t xml:space="preserve"> igénylés</w:t>
       </w:r>
     </w:p>
     <w:p>
@@ -127,7 +219,15 @@
         </w:numPr>
       </w:pPr>
       <w:r>
-        <w:t>Hozzáférés különböző belsős toolokhoz és más szolgáltatásokhoz</w:t>
+        <w:t xml:space="preserve">Hozzáférés különböző belsős </w:t>
+      </w:r>
+      <w:proofErr w:type="spellStart"/>
+      <w:r>
+        <w:t>toolokhoz</w:t>
+      </w:r>
+      <w:proofErr w:type="spellEnd"/>
+      <w:r>
+        <w:t xml:space="preserve"> és más szolgáltatásokhoz</w:t>
       </w:r>
     </w:p>
     <w:p>
@@ -138,8 +238,21 @@
           <w:numId w:val="1"/>
         </w:numPr>
       </w:pPr>
-      <w:r>
-        <w:t>Support vagy training kérése</w:t>
+      <w:proofErr w:type="spellStart"/>
+      <w:r>
+        <w:t>Support</w:t>
+      </w:r>
+      <w:proofErr w:type="spellEnd"/>
+      <w:r>
+        <w:t xml:space="preserve"> vagy </w:t>
+      </w:r>
+      <w:proofErr w:type="spellStart"/>
+      <w:r>
+        <w:t>training</w:t>
+      </w:r>
+      <w:proofErr w:type="spellEnd"/>
+      <w:r>
+        <w:t xml:space="preserve"> kérése</w:t>
       </w:r>
     </w:p>
     <w:p>
@@ -186,9 +299,11 @@
           <w:numId w:val="1"/>
         </w:numPr>
       </w:pPr>
+      <w:proofErr w:type="spellStart"/>
       <w:r>
         <w:t>stb</w:t>
       </w:r>
+      <w:proofErr w:type="spellEnd"/>
     </w:p>
     <w:p/>
     <w:p>
@@ -226,7 +341,52 @@
         </w:numPr>
       </w:pPr>
       <w:r>
-        <w:t>A különböző requestek állapotának megváltoztatása(Approve, disapprove, lezár, újranyit, információt kér, prioritást változtat, stb)</w:t>
+        <w:t xml:space="preserve">A különböző </w:t>
+      </w:r>
+      <w:proofErr w:type="spellStart"/>
+      <w:r>
+        <w:t>requestek</w:t>
+      </w:r>
+      <w:proofErr w:type="spellEnd"/>
+      <w:r>
+        <w:t xml:space="preserve"> állapotának </w:t>
+      </w:r>
+      <w:proofErr w:type="gramStart"/>
+      <w:r>
+        <w:t>megváltoztatása(</w:t>
+      </w:r>
+      <w:proofErr w:type="spellStart"/>
+      <w:proofErr w:type="gramEnd"/>
+      <w:r>
+        <w:t>Approve</w:t>
+      </w:r>
+      <w:proofErr w:type="spellEnd"/>
+      <w:r>
+        <w:t xml:space="preserve">, </w:t>
+      </w:r>
+      <w:proofErr w:type="spellStart"/>
+      <w:r>
+        <w:t>disapprove</w:t>
+      </w:r>
+      <w:proofErr w:type="spellEnd"/>
+      <w:r>
+        <w:t xml:space="preserve">, lezár, </w:t>
+      </w:r>
+      <w:proofErr w:type="spellStart"/>
+      <w:r>
+        <w:t>újranyit</w:t>
+      </w:r>
+      <w:proofErr w:type="spellEnd"/>
+      <w:r>
+        <w:t xml:space="preserve">, információt kér, prioritást változtat, </w:t>
+      </w:r>
+      <w:proofErr w:type="spellStart"/>
+      <w:r>
+        <w:t>stb</w:t>
+      </w:r>
+      <w:proofErr w:type="spellEnd"/>
+      <w:r>
+        <w:t>)</w:t>
       </w:r>
     </w:p>
     <w:p>
@@ -239,7 +399,15 @@
       </w:pPr>
       <w:r>
         <w:lastRenderedPageBreak/>
-        <w:t>Egy request eszkalálása, mások bevonása</w:t>
+        <w:t xml:space="preserve">Egy </w:t>
+      </w:r>
+      <w:proofErr w:type="spellStart"/>
+      <w:r>
+        <w:t>request</w:t>
+      </w:r>
+      <w:proofErr w:type="spellEnd"/>
+      <w:r>
+        <w:t xml:space="preserve"> eszkalálása, mások bevonása</w:t>
       </w:r>
     </w:p>
     <w:p>
@@ -251,7 +419,15 @@
         </w:numPr>
       </w:pPr>
       <w:r>
-        <w:t>Kommentek/emailek írása</w:t>
+        <w:t>Kommentek/</w:t>
+      </w:r>
+      <w:proofErr w:type="spellStart"/>
+      <w:r>
+        <w:t>emailek</w:t>
+      </w:r>
+      <w:proofErr w:type="spellEnd"/>
+      <w:r>
+        <w:t xml:space="preserve"> írása</w:t>
       </w:r>
     </w:p>
     <w:p>
@@ -262,9 +438,11 @@
           <w:numId w:val="2"/>
         </w:numPr>
       </w:pPr>
+      <w:proofErr w:type="spellStart"/>
       <w:r>
         <w:t>stb</w:t>
       </w:r>
+      <w:proofErr w:type="spellEnd"/>
     </w:p>
     <w:p/>
     <w:p>
@@ -284,7 +462,23 @@
         </w:numPr>
       </w:pPr>
       <w:r>
-        <w:t>Beosztott operátorok tevékenységének ellenőrzése (Megoldott/in progress requestek száma, azok megtekintése, kommentek elolvasása)</w:t>
+        <w:t xml:space="preserve">Beosztott operátorok tevékenységének ellenőrzése (Megoldott/in </w:t>
+      </w:r>
+      <w:proofErr w:type="spellStart"/>
+      <w:r>
+        <w:t>progress</w:t>
+      </w:r>
+      <w:proofErr w:type="spellEnd"/>
+      <w:r>
+        <w:t xml:space="preserve"> </w:t>
+      </w:r>
+      <w:proofErr w:type="spellStart"/>
+      <w:r>
+        <w:t>requestek</w:t>
+      </w:r>
+      <w:proofErr w:type="spellEnd"/>
+      <w:r>
+        <w:t xml:space="preserve"> száma, azok megtekintése, kommentek elolvasása)</w:t>
       </w:r>
     </w:p>
     <w:p>
@@ -296,7 +490,15 @@
         </w:numPr>
       </w:pPr>
       <w:r>
-        <w:t>Eszkalált requestek kezelése</w:t>
+        <w:t xml:space="preserve">Eszkalált </w:t>
+      </w:r>
+      <w:proofErr w:type="spellStart"/>
+      <w:r>
+        <w:t>requestek</w:t>
+      </w:r>
+      <w:proofErr w:type="spellEnd"/>
+      <w:r>
+        <w:t xml:space="preserve"> kezelése</w:t>
       </w:r>
     </w:p>
     <w:p>
@@ -308,7 +510,36 @@
         </w:numPr>
       </w:pPr>
       <w:r>
-        <w:t>Operátorok hozzárendelése/leválasztása application  areak-hoz és taskokhoz.</w:t>
+        <w:t xml:space="preserve">Operátorok hozzárendelése/leválasztása </w:t>
+      </w:r>
+      <w:proofErr w:type="spellStart"/>
+      <w:proofErr w:type="gramStart"/>
+      <w:r>
+        <w:t>application</w:t>
+      </w:r>
+      <w:proofErr w:type="spellEnd"/>
+      <w:r>
+        <w:t xml:space="preserve">  </w:t>
+      </w:r>
+      <w:proofErr w:type="spellStart"/>
+      <w:r>
+        <w:t>areak</w:t>
+      </w:r>
+      <w:proofErr w:type="spellEnd"/>
+      <w:r>
+        <w:t>-hoz</w:t>
+      </w:r>
+      <w:proofErr w:type="gramEnd"/>
+      <w:r>
+        <w:t xml:space="preserve"> és </w:t>
+      </w:r>
+      <w:proofErr w:type="spellStart"/>
+      <w:r>
+        <w:t>taskokhoz</w:t>
+      </w:r>
+      <w:proofErr w:type="spellEnd"/>
+      <w:r>
+        <w:t>.</w:t>
       </w:r>
     </w:p>
     <w:p/>
@@ -316,9 +547,11 @@
       <w:pPr>
         <w:pStyle w:val="Cmsor3"/>
       </w:pPr>
+      <w:proofErr w:type="spellStart"/>
       <w:r>
         <w:t>Admin</w:t>
       </w:r>
+      <w:proofErr w:type="spellEnd"/>
     </w:p>
     <w:p>
       <w:r>
@@ -358,8 +591,13 @@
         </w:numPr>
       </w:pPr>
       <w:r>
-        <w:t>Jelszavak resetelése</w:t>
-      </w:r>
+        <w:t xml:space="preserve">Jelszavak </w:t>
+      </w:r>
+      <w:proofErr w:type="spellStart"/>
+      <w:r>
+        <w:t>resetelése</w:t>
+      </w:r>
+      <w:proofErr w:type="spellEnd"/>
     </w:p>
     <w:p>
       <w:pPr>
@@ -369,9 +607,11 @@
           <w:numId w:val="3"/>
         </w:numPr>
       </w:pPr>
+      <w:proofErr w:type="spellStart"/>
       <w:r>
         <w:t>stb</w:t>
       </w:r>
+      <w:proofErr w:type="spellEnd"/>
     </w:p>
     <w:p/>
     <w:p>
@@ -381,7 +621,23 @@
     </w:p>
     <w:p>
       <w:r>
-        <w:t xml:space="preserve">    Egy alkalmazott, attól függően , hogy beosztott vagy manager, képes az alkalmazotti tevékenységkör különböző részeit elvégezni, megnézni az igényelt szolgáltatások állapotát, kommenteket írni és olvasni, de a saját adataik egy részének módosítása is ide tartozik.</w:t>
+        <w:t xml:space="preserve">    Egy alkalmazott, attól </w:t>
+      </w:r>
+      <w:proofErr w:type="gramStart"/>
+      <w:r>
+        <w:t>függően ,</w:t>
+      </w:r>
+      <w:proofErr w:type="gramEnd"/>
+      <w:r>
+        <w:t xml:space="preserve"> hogy beosztott vagy </w:t>
+      </w:r>
+      <w:proofErr w:type="spellStart"/>
+      <w:r>
+        <w:t>manager</w:t>
+      </w:r>
+      <w:proofErr w:type="spellEnd"/>
+      <w:r>
+        <w:t>, képes az alkalmazotti tevékenységkör különböző részeit elvégezni, megnézni az igényelt szolgáltatások állapotát, kommenteket írni és olvasni, de a saját adataik egy részének módosítása is ide tartozik.</w:t>
       </w:r>
     </w:p>
     <w:p>
@@ -393,7 +649,15 @@
         </w:numPr>
       </w:pPr>
       <w:r>
-        <w:t>A felhasználók jelszavait bizonyos időközönként megkell újítani.</w:t>
+        <w:t xml:space="preserve">A felhasználók </w:t>
+      </w:r>
+      <w:proofErr w:type="spellStart"/>
+      <w:r>
+        <w:t>jelszavait</w:t>
+      </w:r>
+      <w:proofErr w:type="spellEnd"/>
+      <w:r>
+        <w:t xml:space="preserve"> bizonyos időközönként megkell újítani.</w:t>
       </w:r>
     </w:p>
     <w:p>
@@ -454,8 +718,13 @@
         </w:numPr>
       </w:pPr>
       <w:r>
-        <w:t>Hozzáadás, módosítás, törlés, stb</w:t>
-      </w:r>
+        <w:t xml:space="preserve">Hozzáadás, módosítás, törlés, </w:t>
+      </w:r>
+      <w:proofErr w:type="spellStart"/>
+      <w:r>
+        <w:t>stb</w:t>
+      </w:r>
+      <w:proofErr w:type="spellEnd"/>
     </w:p>
     <w:p/>
     <w:p>
@@ -470,40 +739,160 @@
     <w:p/>
     <w:p>
       <w:r>
-        <w:t>Egy service request igényléshez az igénylés dátuma és a hozzátartozó azonosítók a létrehozás pillanatában automatikusan generálódnak.</w:t>
-      </w:r>
-    </w:p>
-    <w:p>
-      <w:r>
-        <w:t>Elküldeni csak egy áttekintő/megerősítő nézet után van lehetőség. Utólag módosítani egy service requestet csak adminisztrátor tud.</w:t>
+        <w:t xml:space="preserve">Egy service </w:t>
+      </w:r>
+      <w:proofErr w:type="spellStart"/>
+      <w:r>
+        <w:t>request</w:t>
+      </w:r>
+      <w:proofErr w:type="spellEnd"/>
+      <w:r>
+        <w:t xml:space="preserve"> igényléshez az igénylés dátuma és a hozzátartozó azonosítók a létrehozás pillanatában automatikusan generálódnak.</w:t>
+      </w:r>
+    </w:p>
+    <w:p>
+      <w:r>
+        <w:t xml:space="preserve">Elküldeni csak egy áttekintő/megerősítő nézet után van lehetőség. Utólag módosítani egy service </w:t>
+      </w:r>
+      <w:proofErr w:type="spellStart"/>
+      <w:r>
+        <w:t>requestet</w:t>
+      </w:r>
+      <w:proofErr w:type="spellEnd"/>
+      <w:r>
+        <w:t xml:space="preserve"> csak adminisztrátor tud.</w:t>
       </w:r>
     </w:p>
     <w:p/>
     <w:p>
       <w:r>
-        <w:t>Az operátorok egy külön nézetet látnak, ahol a rájuk vonatkozó application area-knak és level-nek megfelelő service requestek látszanak egy áttekintő listában, néhány fontosabb adatukkal: Külön azok, amelyekhez éppen hozzá vannak rendelve és külön azok is, amelyekhez még nincs senki rendelve. A service requesteket mindkét nézet esetén elsősorban a fontossági sorrendjük szerint csökkenő másodsorban a frissességük szerint növekvő sorrendben látják. (Legfontosabb/Legrégebbi).</w:t>
-      </w:r>
-    </w:p>
-    <w:p>
-      <w:r>
-        <w:t>Képesek kiválasztani egy service requestet, annak részletes adatait megtekinteni és azt magukhoz vagy egy beosztottjukhoz hozzárendelni.</w:t>
-      </w:r>
-    </w:p>
-    <w:p>
-      <w:r>
-        <w:t>Egy service request állapotának megváltoztatását is itt végezhetik.</w:t>
+        <w:t xml:space="preserve">Az operátorok egy külön nézetet látnak, ahol a rájuk vonatkozó </w:t>
+      </w:r>
+      <w:proofErr w:type="spellStart"/>
+      <w:r>
+        <w:t>application</w:t>
+      </w:r>
+      <w:proofErr w:type="spellEnd"/>
+      <w:r>
+        <w:t xml:space="preserve"> </w:t>
+      </w:r>
+      <w:proofErr w:type="spellStart"/>
+      <w:r>
+        <w:t>area-knak</w:t>
+      </w:r>
+      <w:proofErr w:type="spellEnd"/>
+      <w:r>
+        <w:t xml:space="preserve"> és </w:t>
+      </w:r>
+      <w:proofErr w:type="spellStart"/>
+      <w:r>
+        <w:t>level-nek</w:t>
+      </w:r>
+      <w:proofErr w:type="spellEnd"/>
+      <w:r>
+        <w:t xml:space="preserve"> megfelelő service </w:t>
+      </w:r>
+      <w:proofErr w:type="spellStart"/>
+      <w:r>
+        <w:t>requestek</w:t>
+      </w:r>
+      <w:proofErr w:type="spellEnd"/>
+      <w:r>
+        <w:t xml:space="preserve"> látszanak egy áttekintő listában, néhány fontosabb adatukkal: Külön azok, amelyekhez éppen hozzá vannak rendelve és külön azok is, amelyekhez még nincs senki rendelve. A service </w:t>
+      </w:r>
+      <w:proofErr w:type="spellStart"/>
+      <w:r>
+        <w:t>requesteket</w:t>
+      </w:r>
+      <w:proofErr w:type="spellEnd"/>
+      <w:r>
+        <w:t xml:space="preserve"> mindkét nézet esetén elsősorban a fontossági sorrendjük szerint csökkenő másodsorban a frissességük szerint növekvő sorrendben látják. (Legfontosabb/Legrégebbi).</w:t>
+      </w:r>
+    </w:p>
+    <w:p>
+      <w:r>
+        <w:t xml:space="preserve">Képesek kiválasztani egy service </w:t>
+      </w:r>
+      <w:proofErr w:type="spellStart"/>
+      <w:r>
+        <w:t>requestet</w:t>
+      </w:r>
+      <w:proofErr w:type="spellEnd"/>
+      <w:r>
+        <w:t>, annak részletes adatait megtekinteni és azt magukhoz vagy egy beosztottjukhoz hozzárendelni.</w:t>
+      </w:r>
+    </w:p>
+    <w:p>
+      <w:r>
+        <w:t xml:space="preserve">Egy service </w:t>
+      </w:r>
+      <w:proofErr w:type="spellStart"/>
+      <w:r>
+        <w:t>request</w:t>
+      </w:r>
+      <w:proofErr w:type="spellEnd"/>
+      <w:r>
+        <w:t xml:space="preserve"> állapotának megváltoztatását is itt végezhetik.</w:t>
       </w:r>
     </w:p>
     <w:p/>
     <w:p>
       <w:r>
-        <w:t>Az operátor managerek az operátorok munkáján felül képesek a beosztottaik tevékenységét ellenőrizni, service requestet rendelni hozzájuk valamint application areakhoz hozzárendelni vagy onnan leválasztani őket.</w:t>
+        <w:t xml:space="preserve">Az operátor </w:t>
+      </w:r>
+      <w:proofErr w:type="spellStart"/>
+      <w:r>
+        <w:t>managerek</w:t>
+      </w:r>
+      <w:proofErr w:type="spellEnd"/>
+      <w:r>
+        <w:t xml:space="preserve"> az operátorok munkáján felül képesek a </w:t>
+      </w:r>
+      <w:proofErr w:type="spellStart"/>
+      <w:r>
+        <w:t>beosztottaik</w:t>
+      </w:r>
+      <w:proofErr w:type="spellEnd"/>
+      <w:r>
+        <w:t xml:space="preserve"> tevékenységét ellenőrizni, service </w:t>
+      </w:r>
+      <w:proofErr w:type="spellStart"/>
+      <w:r>
+        <w:t>requestet</w:t>
+      </w:r>
+      <w:proofErr w:type="spellEnd"/>
+      <w:r>
+        <w:t xml:space="preserve"> rendelni hozzájuk valamint </w:t>
+      </w:r>
+      <w:proofErr w:type="spellStart"/>
+      <w:r>
+        <w:t>application</w:t>
+      </w:r>
+      <w:proofErr w:type="spellEnd"/>
+      <w:r>
+        <w:t xml:space="preserve"> </w:t>
+      </w:r>
+      <w:proofErr w:type="spellStart"/>
+      <w:r>
+        <w:t>areakhoz</w:t>
+      </w:r>
+      <w:proofErr w:type="spellEnd"/>
+      <w:r>
+        <w:t xml:space="preserve"> hozzárendelni vagy onnan leválasztani őket.</w:t>
       </w:r>
     </w:p>
     <w:p/>
     <w:p>
       <w:r>
-        <w:t>Az adminisztrátorok képesek elvégezni mindazt, amit az operátorok, operátor managerek is, valamint:</w:t>
+        <w:t xml:space="preserve">Az adminisztrátorok képesek elvégezni mindazt, amit az operátorok, operátor </w:t>
+      </w:r>
+      <w:proofErr w:type="spellStart"/>
+      <w:r>
+        <w:t>managerek</w:t>
+      </w:r>
+      <w:proofErr w:type="spellEnd"/>
+      <w:r>
+        <w:t xml:space="preserve"> is, valamint:</w:t>
       </w:r>
     </w:p>
     <w:p>
@@ -515,7 +904,23 @@
         </w:numPr>
       </w:pPr>
       <w:r>
-        <w:t>Új szolgáltatást vehetnek fel: Itt meg kell adni a szolgáltatás nevét, application area-ját és meg kell szerkeszteni egy speciális nézet segítségével a szolgáltatáshoz tartozó űrlapot.</w:t>
+        <w:t xml:space="preserve">Új szolgáltatást vehetnek fel: Itt meg kell adni a szolgáltatás nevét, </w:t>
+      </w:r>
+      <w:proofErr w:type="spellStart"/>
+      <w:r>
+        <w:t>application</w:t>
+      </w:r>
+      <w:proofErr w:type="spellEnd"/>
+      <w:r>
+        <w:t xml:space="preserve"> </w:t>
+      </w:r>
+      <w:proofErr w:type="spellStart"/>
+      <w:r>
+        <w:t>area</w:t>
+      </w:r>
+      <w:proofErr w:type="spellEnd"/>
+      <w:r>
+        <w:t>-ját és meg kell szerkeszteni egy speciális nézet segítségével a szolgáltatáshoz tartozó űrlapot.</w:t>
       </w:r>
     </w:p>
     <w:p>
@@ -527,7 +932,23 @@
         </w:numPr>
       </w:pPr>
       <w:r>
-        <w:t>Új application area-t vehetnek fel</w:t>
+        <w:t xml:space="preserve">Új </w:t>
+      </w:r>
+      <w:proofErr w:type="spellStart"/>
+      <w:r>
+        <w:t>application</w:t>
+      </w:r>
+      <w:proofErr w:type="spellEnd"/>
+      <w:r>
+        <w:t xml:space="preserve"> </w:t>
+      </w:r>
+      <w:proofErr w:type="spellStart"/>
+      <w:r>
+        <w:t>area</w:t>
+      </w:r>
+      <w:proofErr w:type="spellEnd"/>
+      <w:r>
+        <w:t>-t vehetnek fel</w:t>
       </w:r>
     </w:p>
     <w:p>
@@ -550,23 +971,71 @@
     </w:p>
     <w:p>
       <w:r>
-        <w:t>Egy lezárt service requesthez ne tudjon kommentelni senki sem és csak adminisztrátor tudja újra nyitni - amikor is ismét lehet kommentelni.</w:t>
-      </w:r>
-    </w:p>
-    <w:p>
-      <w:r>
-        <w:t>Adott felhasználóhoz tartozó service request-ek állapotának lekérdezéséhez jól látható helyen kell egy menüpont vagy gomb.</w:t>
-      </w:r>
-    </w:p>
-    <w:p>
-      <w:r>
-        <w:t>Egy alkalmazott csak bizonyos mennyiségű service requestet kérhet egyszerre, hasonlóan egy operátor csak bizonyos mennyiségűt kezelhet egyszerre.</w:t>
+        <w:t xml:space="preserve">Egy lezárt service </w:t>
+      </w:r>
+      <w:proofErr w:type="spellStart"/>
+      <w:r>
+        <w:t>requesthez</w:t>
+      </w:r>
+      <w:proofErr w:type="spellEnd"/>
+      <w:r>
+        <w:t xml:space="preserve"> ne tudjon </w:t>
+      </w:r>
+      <w:proofErr w:type="spellStart"/>
+      <w:r>
+        <w:t>kommentelni</w:t>
+      </w:r>
+      <w:proofErr w:type="spellEnd"/>
+      <w:r>
+        <w:t xml:space="preserve"> senki sem és csak adminisztrátor tudja újra nyitni - amikor is ismét lehet </w:t>
+      </w:r>
+      <w:proofErr w:type="spellStart"/>
+      <w:r>
+        <w:t>kommentelni</w:t>
+      </w:r>
+      <w:proofErr w:type="spellEnd"/>
+      <w:r>
+        <w:t>.</w:t>
+      </w:r>
+    </w:p>
+    <w:p>
+      <w:r>
+        <w:t xml:space="preserve">Adott felhasználóhoz tartozó service </w:t>
+      </w:r>
+      <w:proofErr w:type="spellStart"/>
+      <w:r>
+        <w:t>request-ek</w:t>
+      </w:r>
+      <w:proofErr w:type="spellEnd"/>
+      <w:r>
+        <w:t xml:space="preserve"> állapotának lekérdezéséhez jól látható helyen kell egy menüpont vagy gomb.</w:t>
+      </w:r>
+    </w:p>
+    <w:p>
+      <w:r>
+        <w:t xml:space="preserve">Egy alkalmazott csak bizonyos mennyiségű service </w:t>
+      </w:r>
+      <w:proofErr w:type="spellStart"/>
+      <w:r>
+        <w:t>requestet</w:t>
+      </w:r>
+      <w:proofErr w:type="spellEnd"/>
+      <w:r>
+        <w:t xml:space="preserve"> kérhet egyszerre, hasonlóan egy operátor csak bizonyos mennyiségűt kezelhet egyszerre.</w:t>
       </w:r>
     </w:p>
     <w:p>
       <w:r>
         <w:lastRenderedPageBreak/>
-        <w:t>A különböző adatokat és a funkcionális követelményeknek megfelelő entitásokat perzisztens adatbázisban kell tárolni.</w:t>
+        <w:t xml:space="preserve">A különböző adatokat és a funkcionális követelményeknek megfelelő entitásokat </w:t>
+      </w:r>
+      <w:proofErr w:type="spellStart"/>
+      <w:r>
+        <w:t>perzisztens</w:t>
+      </w:r>
+      <w:proofErr w:type="spellEnd"/>
+      <w:r>
+        <w:t xml:space="preserve"> adatbázisban kell tárolni.</w:t>
       </w:r>
     </w:p>
     <w:p>
@@ -592,7 +1061,15 @@
         </w:numPr>
       </w:pPr>
       <w:r>
-        <w:t>in-progress - az igénylés operátorhoz lett rendelve és dolgozik rajta</w:t>
+        <w:t>in-</w:t>
+      </w:r>
+      <w:proofErr w:type="spellStart"/>
+      <w:r>
+        <w:t>progress</w:t>
+      </w:r>
+      <w:proofErr w:type="spellEnd"/>
+      <w:r>
+        <w:t xml:space="preserve"> - az igénylés operátorhoz lett rendelve és dolgozik rajta</w:t>
       </w:r>
     </w:p>
     <w:p>
@@ -603,8 +1080,13 @@
           <w:numId w:val="7"/>
         </w:numPr>
       </w:pPr>
-      <w:r>
-        <w:t>approve - igénylés elfogadása</w:t>
+      <w:proofErr w:type="spellStart"/>
+      <w:r>
+        <w:t>approve</w:t>
+      </w:r>
+      <w:proofErr w:type="spellEnd"/>
+      <w:r>
+        <w:t xml:space="preserve"> - igénylés elfogadása</w:t>
       </w:r>
     </w:p>
     <w:p>
@@ -615,8 +1097,13 @@
           <w:numId w:val="7"/>
         </w:numPr>
       </w:pPr>
-      <w:r>
-        <w:t>disapprove - igénylés megtagadása</w:t>
+      <w:proofErr w:type="spellStart"/>
+      <w:r>
+        <w:t>disapprove</w:t>
+      </w:r>
+      <w:proofErr w:type="spellEnd"/>
+      <w:r>
+        <w:t xml:space="preserve"> - igénylés megtagadása</w:t>
       </w:r>
     </w:p>
     <w:p>
@@ -627,8 +1114,13 @@
           <w:numId w:val="7"/>
         </w:numPr>
       </w:pPr>
-      <w:r>
-        <w:t>closed - lezárt kérés</w:t>
+      <w:proofErr w:type="spellStart"/>
+      <w:r>
+        <w:t>closed</w:t>
+      </w:r>
+      <w:proofErr w:type="spellEnd"/>
+      <w:r>
+        <w:t xml:space="preserve"> - lezárt kérés</w:t>
       </w:r>
     </w:p>
     <w:p>
@@ -640,8 +1132,13 @@
         </w:numPr>
       </w:pPr>
       <w:r>
-        <w:t>céges image - operációs rendszer telepítőfájl, a cég igénye szerint testreszabva</w:t>
-      </w:r>
+        <w:t xml:space="preserve">céges image - operációs rendszer telepítőfájl, a cég igénye szerint </w:t>
+      </w:r>
+      <w:proofErr w:type="spellStart"/>
+      <w:r>
+        <w:t>testreszabva</w:t>
+      </w:r>
+      <w:proofErr w:type="spellEnd"/>
     </w:p>
     <w:p>
       <w:pPr>
@@ -652,7 +1149,15 @@
         </w:numPr>
       </w:pPr>
       <w:r>
-        <w:t>VPN token - VPN azonosító, mellyel a felhasználó használni tudja a VPN-t</w:t>
+        <w:t xml:space="preserve">VPN </w:t>
+      </w:r>
+      <w:proofErr w:type="spellStart"/>
+      <w:r>
+        <w:t>token</w:t>
+      </w:r>
+      <w:proofErr w:type="spellEnd"/>
+      <w:r>
+        <w:t xml:space="preserve"> - VPN azonosító, mellyel a felhasználó használni tudja a VPN-t</w:t>
       </w:r>
     </w:p>
     <w:p>
@@ -664,7 +1169,15 @@
         </w:numPr>
       </w:pPr>
       <w:r>
-        <w:t>belsős tool - csak a cégen belül használt specializált szoftver</w:t>
+        <w:t xml:space="preserve">belsős </w:t>
+      </w:r>
+      <w:proofErr w:type="spellStart"/>
+      <w:r>
+        <w:t>tool</w:t>
+      </w:r>
+      <w:proofErr w:type="spellEnd"/>
+      <w:r>
+        <w:t xml:space="preserve"> - csak a cégen belül használt specializált szoftver</w:t>
       </w:r>
     </w:p>
     <w:p>
@@ -676,7 +1189,15 @@
         </w:numPr>
       </w:pPr>
       <w:r>
-        <w:t>service request - szolgáltatás igénylés</w:t>
+        <w:t xml:space="preserve">service </w:t>
+      </w:r>
+      <w:proofErr w:type="spellStart"/>
+      <w:r>
+        <w:t>request</w:t>
+      </w:r>
+      <w:proofErr w:type="spellEnd"/>
+      <w:r>
+        <w:t xml:space="preserve"> - szolgáltatás igénylés</w:t>
       </w:r>
     </w:p>
     <w:p>
@@ -687,8 +1208,21 @@
           <w:numId w:val="7"/>
         </w:numPr>
       </w:pPr>
-      <w:r>
-        <w:t>application area - egy operátor szakértelmét jellemző terület/területek</w:t>
+      <w:proofErr w:type="spellStart"/>
+      <w:r>
+        <w:t>application</w:t>
+      </w:r>
+      <w:proofErr w:type="spellEnd"/>
+      <w:r>
+        <w:t xml:space="preserve"> </w:t>
+      </w:r>
+      <w:proofErr w:type="spellStart"/>
+      <w:r>
+        <w:t>area</w:t>
+      </w:r>
+      <w:proofErr w:type="spellEnd"/>
+      <w:r>
+        <w:t xml:space="preserve"> - egy operátor szakértelmét jellemző terület/területek</w:t>
       </w:r>
     </w:p>
     <w:p>
@@ -699,8 +1233,21 @@
           <w:numId w:val="7"/>
         </w:numPr>
       </w:pPr>
-      <w:r>
-        <w:t>level - hozzáértési szint, manager operátor esetén</w:t>
+      <w:proofErr w:type="spellStart"/>
+      <w:r>
+        <w:t>level</w:t>
+      </w:r>
+      <w:proofErr w:type="spellEnd"/>
+      <w:r>
+        <w:t xml:space="preserve"> - hozzáértési szint, </w:t>
+      </w:r>
+      <w:proofErr w:type="spellStart"/>
+      <w:r>
+        <w:t>manager</w:t>
+      </w:r>
+      <w:proofErr w:type="spellEnd"/>
+      <w:r>
+        <w:t xml:space="preserve"> operátor esetén</w:t>
       </w:r>
     </w:p>
     <w:p/>
@@ -720,8 +1267,13 @@
     </w:p>
     <w:p>
       <w:r>
-        <w:t>/auth</w:t>
-      </w:r>
+        <w:t>/</w:t>
+      </w:r>
+      <w:proofErr w:type="spellStart"/>
+      <w:r>
+        <w:t>auth</w:t>
+      </w:r>
+      <w:proofErr w:type="spellEnd"/>
     </w:p>
     <w:p>
       <w:pPr>
@@ -732,7 +1284,15 @@
         </w:numPr>
       </w:pPr>
       <w:r>
-        <w:t>POST /register – beküldött JSON alapján megpróbál egy új felhasználót létrehozni</w:t>
+        <w:t>POST /</w:t>
+      </w:r>
+      <w:proofErr w:type="spellStart"/>
+      <w:r>
+        <w:t>register</w:t>
+      </w:r>
+      <w:proofErr w:type="spellEnd"/>
+      <w:r>
+        <w:t xml:space="preserve"> – beküldött JSON alapján megpróbál egy új felhasználót létrehozni</w:t>
       </w:r>
     </w:p>
     <w:p>
@@ -801,8 +1361,13 @@
         <w:t>Ki: HTTP válasz + (</w:t>
       </w:r>
       <w:r>
-        <w:t>JWT Token</w:t>
-      </w:r>
+        <w:t xml:space="preserve">JWT </w:t>
+      </w:r>
+      <w:proofErr w:type="spellStart"/>
+      <w:r>
+        <w:t>Token</w:t>
+      </w:r>
+      <w:proofErr w:type="spellEnd"/>
       <w:r>
         <w:t>)</w:t>
       </w:r>
@@ -816,7 +1381,31 @@
         </w:numPr>
       </w:pPr>
       <w:r>
-        <w:t>POST /validatetoken – beküldött JWT Token validságát ellenőrzi</w:t>
+        <w:t>POST /</w:t>
+      </w:r>
+      <w:proofErr w:type="spellStart"/>
+      <w:r>
+        <w:t>validatetoken</w:t>
+      </w:r>
+      <w:proofErr w:type="spellEnd"/>
+      <w:r>
+        <w:t xml:space="preserve"> – beküldött JWT </w:t>
+      </w:r>
+      <w:proofErr w:type="spellStart"/>
+      <w:r>
+        <w:t>Token</w:t>
+      </w:r>
+      <w:proofErr w:type="spellEnd"/>
+      <w:r>
+        <w:t xml:space="preserve"> </w:t>
+      </w:r>
+      <w:proofErr w:type="spellStart"/>
+      <w:r>
+        <w:t>validságát</w:t>
+      </w:r>
+      <w:proofErr w:type="spellEnd"/>
+      <w:r>
+        <w:t xml:space="preserve"> ellenőrzi</w:t>
       </w:r>
     </w:p>
     <w:p>
@@ -831,8 +1420,13 @@
         <w:t xml:space="preserve">Be: </w:t>
       </w:r>
       <w:r>
-        <w:t>JWT Token</w:t>
-      </w:r>
+        <w:t xml:space="preserve">JWT </w:t>
+      </w:r>
+      <w:proofErr w:type="spellStart"/>
+      <w:r>
+        <w:t>Token</w:t>
+      </w:r>
+      <w:proofErr w:type="spellEnd"/>
     </w:p>
     <w:p>
       <w:pPr>
@@ -851,8 +1445,13 @@
     </w:p>
     <w:p>
       <w:r>
-        <w:t>/services</w:t>
-      </w:r>
+        <w:t>/</w:t>
+      </w:r>
+      <w:proofErr w:type="spellStart"/>
+      <w:r>
+        <w:t>services</w:t>
+      </w:r>
+      <w:proofErr w:type="spellEnd"/>
     </w:p>
     <w:p>
       <w:pPr>
@@ -863,13 +1462,29 @@
         </w:numPr>
       </w:pPr>
       <w:r>
-        <w:t xml:space="preserve">GET /{id} </w:t>
+        <w:t>GET /{</w:t>
+      </w:r>
+      <w:proofErr w:type="spellStart"/>
+      <w:r>
+        <w:t>id</w:t>
+      </w:r>
+      <w:proofErr w:type="spellEnd"/>
+      <w:r>
+        <w:t xml:space="preserve">} </w:t>
       </w:r>
       <w:r>
         <w:t>–</w:t>
       </w:r>
       <w:r>
-        <w:t xml:space="preserve"> service ID alapján megkeresi a servicet, lekéri annak az adatait (leírás) és elküldi</w:t>
+        <w:t xml:space="preserve"> service ID alapján megkeresi a </w:t>
+      </w:r>
+      <w:proofErr w:type="spellStart"/>
+      <w:r>
+        <w:t>servicet</w:t>
+      </w:r>
+      <w:proofErr w:type="spellEnd"/>
+      <w:r>
+        <w:t>, lekéri annak az adatait (leírás) és elküldi</w:t>
       </w:r>
     </w:p>
     <w:p>
@@ -905,7 +1520,31 @@
         </w:numPr>
       </w:pPr>
       <w:r>
-        <w:t>GET /{id}/request – service ID alapján megkeresi a servicet, és elküldi annak az űrlapját</w:t>
+        <w:t>GET /{</w:t>
+      </w:r>
+      <w:proofErr w:type="spellStart"/>
+      <w:r>
+        <w:t>id</w:t>
+      </w:r>
+      <w:proofErr w:type="spellEnd"/>
+      <w:r>
+        <w:t>}/</w:t>
+      </w:r>
+      <w:proofErr w:type="spellStart"/>
+      <w:r>
+        <w:t>request</w:t>
+      </w:r>
+      <w:proofErr w:type="spellEnd"/>
+      <w:r>
+        <w:t xml:space="preserve"> – service ID alapján megkeresi a </w:t>
+      </w:r>
+      <w:proofErr w:type="spellStart"/>
+      <w:r>
+        <w:t>servicet</w:t>
+      </w:r>
+      <w:proofErr w:type="spellEnd"/>
+      <w:r>
+        <w:t>, és elküldi annak az űrlapját</w:t>
       </w:r>
     </w:p>
     <w:p>
@@ -953,7 +1592,23 @@
         </w:numPr>
       </w:pPr>
       <w:r>
-        <w:t>Be: JWT Token (header)</w:t>
+        <w:t xml:space="preserve">Be: JWT </w:t>
+      </w:r>
+      <w:proofErr w:type="spellStart"/>
+      <w:r>
+        <w:t>Token</w:t>
+      </w:r>
+      <w:proofErr w:type="spellEnd"/>
+      <w:r>
+        <w:t xml:space="preserve"> (</w:t>
+      </w:r>
+      <w:proofErr w:type="spellStart"/>
+      <w:r>
+        <w:t>header</w:t>
+      </w:r>
+      <w:proofErr w:type="spellEnd"/>
+      <w:r>
+        <w:t>)</w:t>
       </w:r>
     </w:p>
     <w:p>
@@ -965,7 +1620,15 @@
         </w:numPr>
       </w:pPr>
       <w:r>
-        <w:t>Ki: HTTP válasz + (service nevek  JSON)</w:t>
+        <w:t xml:space="preserve">Ki: HTTP válasz + (service </w:t>
+      </w:r>
+      <w:proofErr w:type="gramStart"/>
+      <w:r>
+        <w:t>nevek  JSON</w:t>
+      </w:r>
+      <w:proofErr w:type="gramEnd"/>
+      <w:r>
+        <w:t>)</w:t>
       </w:r>
     </w:p>
     <w:p>
@@ -977,7 +1640,23 @@
         </w:numPr>
       </w:pPr>
       <w:r>
-        <w:t>POST /{id} – új service requestet próbál létrehozni a kapott JSON alapján</w:t>
+        <w:t>POST /{</w:t>
+      </w:r>
+      <w:proofErr w:type="spellStart"/>
+      <w:r>
+        <w:t>id</w:t>
+      </w:r>
+      <w:proofErr w:type="spellEnd"/>
+      <w:r>
+        <w:t xml:space="preserve">} – új service </w:t>
+      </w:r>
+      <w:proofErr w:type="spellStart"/>
+      <w:r>
+        <w:t>requestet</w:t>
+      </w:r>
+      <w:proofErr w:type="spellEnd"/>
+      <w:r>
+        <w:t xml:space="preserve"> próbál létrehozni a kapott JSON alapján</w:t>
       </w:r>
     </w:p>
     <w:p>
@@ -989,7 +1668,23 @@
         </w:numPr>
       </w:pPr>
       <w:r>
-        <w:t>Be: JWT Token (header), JSON</w:t>
+        <w:t xml:space="preserve">Be: JWT </w:t>
+      </w:r>
+      <w:proofErr w:type="spellStart"/>
+      <w:r>
+        <w:t>Token</w:t>
+      </w:r>
+      <w:proofErr w:type="spellEnd"/>
+      <w:r>
+        <w:t xml:space="preserve"> (</w:t>
+      </w:r>
+      <w:proofErr w:type="spellStart"/>
+      <w:r>
+        <w:t>header</w:t>
+      </w:r>
+      <w:proofErr w:type="spellEnd"/>
+      <w:r>
+        <w:t>), JSON</w:t>
       </w:r>
     </w:p>
     <w:p>
@@ -1007,8 +1702,13 @@
     <w:p>
       <w:r>
         <w:lastRenderedPageBreak/>
-        <w:t>/user</w:t>
-      </w:r>
+        <w:t>/</w:t>
+      </w:r>
+      <w:proofErr w:type="spellStart"/>
+      <w:r>
+        <w:t>user</w:t>
+      </w:r>
+      <w:proofErr w:type="spellEnd"/>
     </w:p>
     <w:p>
       <w:pPr>
@@ -1019,7 +1719,23 @@
         </w:numPr>
       </w:pPr>
       <w:r>
-        <w:t>POST /modify – beküldött JSON alapján próbálja egy user adatait szerkeszteni</w:t>
+        <w:t>POST /</w:t>
+      </w:r>
+      <w:proofErr w:type="spellStart"/>
+      <w:r>
+        <w:t>modify</w:t>
+      </w:r>
+      <w:proofErr w:type="spellEnd"/>
+      <w:r>
+        <w:t xml:space="preserve"> – beküldött JSON alapján próbálja egy </w:t>
+      </w:r>
+      <w:proofErr w:type="spellStart"/>
+      <w:r>
+        <w:t>user</w:t>
+      </w:r>
+      <w:proofErr w:type="spellEnd"/>
+      <w:r>
+        <w:t xml:space="preserve"> adatait szerkeszteni</w:t>
       </w:r>
     </w:p>
     <w:p>
@@ -1055,7 +1771,31 @@
         </w:numPr>
       </w:pPr>
       <w:r>
-        <w:t>POST /getuser – JWT Token alapján talált user módosítható adatait (kivéve jelszó) küldi vissza</w:t>
+        <w:t>POST /</w:t>
+      </w:r>
+      <w:proofErr w:type="spellStart"/>
+      <w:r>
+        <w:t>getuser</w:t>
+      </w:r>
+      <w:proofErr w:type="spellEnd"/>
+      <w:r>
+        <w:t xml:space="preserve"> – JWT </w:t>
+      </w:r>
+      <w:proofErr w:type="spellStart"/>
+      <w:r>
+        <w:t>Token</w:t>
+      </w:r>
+      <w:proofErr w:type="spellEnd"/>
+      <w:r>
+        <w:t xml:space="preserve"> alapján talált </w:t>
+      </w:r>
+      <w:proofErr w:type="spellStart"/>
+      <w:r>
+        <w:t>user</w:t>
+      </w:r>
+      <w:proofErr w:type="spellEnd"/>
+      <w:r>
+        <w:t xml:space="preserve"> módosítható adatait (kivéve jelszó) küldi vissza</w:t>
       </w:r>
     </w:p>
     <w:p>
@@ -1067,8 +1807,13 @@
         </w:numPr>
       </w:pPr>
       <w:r>
-        <w:t>Be: JWT Token</w:t>
-      </w:r>
+        <w:t xml:space="preserve">Be: JWT </w:t>
+      </w:r>
+      <w:proofErr w:type="spellStart"/>
+      <w:r>
+        <w:t>Token</w:t>
+      </w:r>
+      <w:proofErr w:type="spellEnd"/>
     </w:p>
     <w:p>
       <w:pPr>
@@ -1079,7 +1824,15 @@
         </w:numPr>
       </w:pPr>
       <w:r>
-        <w:t>Ki: HTTP válasz + (user adatok)</w:t>
+        <w:t>Ki: HTTP válasz + (</w:t>
+      </w:r>
+      <w:proofErr w:type="spellStart"/>
+      <w:r>
+        <w:t>user</w:t>
+      </w:r>
+      <w:proofErr w:type="spellEnd"/>
+      <w:r>
+        <w:t xml:space="preserve"> adatok)</w:t>
       </w:r>
     </w:p>
     <w:p>
@@ -1091,7 +1844,23 @@
         </w:numPr>
       </w:pPr>
       <w:r>
-        <w:t>GET /requests – A felhasználó requestjeit küldi vissza</w:t>
+        <w:t>GET /</w:t>
+      </w:r>
+      <w:proofErr w:type="spellStart"/>
+      <w:r>
+        <w:t>requests</w:t>
+      </w:r>
+      <w:proofErr w:type="spellEnd"/>
+      <w:r>
+        <w:t xml:space="preserve"> – A felhasználó </w:t>
+      </w:r>
+      <w:proofErr w:type="spellStart"/>
+      <w:r>
+        <w:t>requestjeit</w:t>
+      </w:r>
+      <w:proofErr w:type="spellEnd"/>
+      <w:r>
+        <w:t xml:space="preserve"> küldi vissza</w:t>
       </w:r>
     </w:p>
     <w:p>
@@ -1103,7 +1872,23 @@
         </w:numPr>
       </w:pPr>
       <w:r>
-        <w:t>Be: JWT Token (header)</w:t>
+        <w:t xml:space="preserve">Be: JWT </w:t>
+      </w:r>
+      <w:proofErr w:type="spellStart"/>
+      <w:r>
+        <w:t>Token</w:t>
+      </w:r>
+      <w:proofErr w:type="spellEnd"/>
+      <w:r>
+        <w:t xml:space="preserve"> (</w:t>
+      </w:r>
+      <w:proofErr w:type="spellStart"/>
+      <w:r>
+        <w:t>header</w:t>
+      </w:r>
+      <w:proofErr w:type="spellEnd"/>
+      <w:r>
+        <w:t>)</w:t>
       </w:r>
     </w:p>
     <w:p>
@@ -1115,7 +1900,23 @@
         </w:numPr>
       </w:pPr>
       <w:r>
-        <w:t>Ki: HTTP válasz + (service request metadata)</w:t>
+        <w:t xml:space="preserve">Ki: HTTP válasz + (service </w:t>
+      </w:r>
+      <w:proofErr w:type="spellStart"/>
+      <w:r>
+        <w:t>request</w:t>
+      </w:r>
+      <w:proofErr w:type="spellEnd"/>
+      <w:r>
+        <w:t xml:space="preserve"> </w:t>
+      </w:r>
+      <w:proofErr w:type="spellStart"/>
+      <w:r>
+        <w:t>metadata</w:t>
+      </w:r>
+      <w:proofErr w:type="spellEnd"/>
+      <w:r>
+        <w:t>)</w:t>
       </w:r>
     </w:p>
     <w:p>
@@ -1123,12 +1924,11 @@
         <w:pStyle w:val="Cmsor2"/>
       </w:pPr>
       <w:r>
-        <w:t>Adatbázis terv</w:t>
-      </w:r>
-    </w:p>
-    <w:p>
-      <w:r>
-        <w:pict w14:anchorId="3CE3DA34">
+        <w:rPr>
+          <w:noProof/>
+        </w:rPr>
+        <w:lastRenderedPageBreak/>
+        <w:pict w14:anchorId="2B32D5CD">
           <v:shapetype id="_x0000_t75" coordsize="21600,21600" o:spt="75" o:preferrelative="t" path="m@4@5l@4@11@9@11@9@5xe" filled="f" stroked="f">
             <v:stroke joinstyle="miter"/>
             <v:formulas>
@@ -1148,11 +1948,20 @@
             <v:path o:extrusionok="f" gradientshapeok="t" o:connecttype="rect"/>
             <o:lock v:ext="edit" aspectratio="t"/>
           </v:shapetype>
-          <v:shape id="_x0000_i1025" type="#_x0000_t75" style="width:450.75pt;height:480pt">
+          <v:shape id="_x0000_s1028" type="#_x0000_t75" style="position:absolute;margin-left:-.05pt;margin-top:17.45pt;width:350.3pt;height:655.5pt;z-index:251659264;mso-position-horizontal-relative:text;mso-position-vertical-relative:text;mso-width-relative:page;mso-height-relative:page">
             <v:imagedata r:id="rId8" o:title="db"/>
+            <w10:wrap type="topAndBottom"/>
           </v:shape>
         </w:pict>
       </w:r>
+      <w:r>
+        <w:t>Adatbázis terv</w:t>
+      </w:r>
+    </w:p>
+    <w:p>
+      <w:pPr>
+        <w:pStyle w:val="Cmsor2"/>
+      </w:pPr>
     </w:p>
     <w:p/>
     <w:p>
@@ -1166,7 +1975,7 @@
     <w:p>
       <w:r>
         <w:pict w14:anchorId="55380324">
-          <v:shape id="_x0000_i1029" type="#_x0000_t75" style="width:450.75pt;height:258pt">
+          <v:shape id="_x0000_i1026" type="#_x0000_t75" style="width:450.75pt;height:258pt">
             <v:imagedata r:id="rId9" o:title="usecase"/>
           </v:shape>
         </w:pict>
@@ -1190,7 +1999,39 @@
     </w:p>
     <w:p>
       <w:r>
-        <w:t>Belépés után láthatjuk az elérhető serviceket. Egy servicere kattintva megtekinthetjük annak az adatait: szükséges rang a kérvényezéshez, típusa, átlag válaszidő. A „request” fülre kattintva megjelenik a service request űrlapja, ezt kitöltés után el lehet küldeni, ekkor rögzítésre kerül a request.</w:t>
+        <w:t xml:space="preserve">Belépés után láthatjuk az elérhető </w:t>
+      </w:r>
+      <w:proofErr w:type="spellStart"/>
+      <w:r>
+        <w:t>serviceket</w:t>
+      </w:r>
+      <w:proofErr w:type="spellEnd"/>
+      <w:r>
+        <w:t>. Egy servicere kattintva megtekinthetjük annak az adatait: szükséges rang a kérvényezéshez, típusa, átlag válaszidő. A „</w:t>
+      </w:r>
+      <w:proofErr w:type="spellStart"/>
+      <w:r>
+        <w:t>request</w:t>
+      </w:r>
+      <w:proofErr w:type="spellEnd"/>
+      <w:r>
+        <w:t xml:space="preserve">” fülre kattintva megjelenik a service </w:t>
+      </w:r>
+      <w:proofErr w:type="spellStart"/>
+      <w:r>
+        <w:t>request</w:t>
+      </w:r>
+      <w:proofErr w:type="spellEnd"/>
+      <w:r>
+        <w:t xml:space="preserve"> űrlapja, ezt kitöltés után el lehet küldeni, ekkor rögzítésre kerül a </w:t>
+      </w:r>
+      <w:proofErr w:type="spellStart"/>
+      <w:r>
+        <w:t>request</w:t>
+      </w:r>
+      <w:proofErr w:type="spellEnd"/>
+      <w:r>
+        <w:t>.</w:t>
       </w:r>
     </w:p>
     <w:p>
@@ -1200,7 +2041,39 @@
     </w:p>
     <w:p>
       <w:r>
-        <w:t>A fejlécben a requests fülre kattintva megtekinthetjük a beküldött service requesteket, és ha egy ilyen service requestre rákattintunk, láthatjuk annak adatait, kommentelhetünk rá, amennyiben megfelelő jogosultsággal rendelkezünk.</w:t>
+        <w:t xml:space="preserve">A fejlécben a </w:t>
+      </w:r>
+      <w:proofErr w:type="spellStart"/>
+      <w:r>
+        <w:t>requests</w:t>
+      </w:r>
+      <w:proofErr w:type="spellEnd"/>
+      <w:r>
+        <w:t xml:space="preserve"> fülre kattintva megtekinthetjük a beküldött service </w:t>
+      </w:r>
+      <w:proofErr w:type="spellStart"/>
+      <w:r>
+        <w:t>requesteket</w:t>
+      </w:r>
+      <w:proofErr w:type="spellEnd"/>
+      <w:r>
+        <w:t xml:space="preserve">, és ha egy ilyen service </w:t>
+      </w:r>
+      <w:proofErr w:type="spellStart"/>
+      <w:r>
+        <w:t>requestre</w:t>
+      </w:r>
+      <w:proofErr w:type="spellEnd"/>
+      <w:r>
+        <w:t xml:space="preserve"> rákattintunk, láthatjuk annak adatait, </w:t>
+      </w:r>
+      <w:proofErr w:type="spellStart"/>
+      <w:r>
+        <w:t>kommentelhetünk</w:t>
+      </w:r>
+      <w:proofErr w:type="spellEnd"/>
+      <w:r>
+        <w:t xml:space="preserve"> rá, amennyiben megfelelő jogosultsággal rendelkezünk.</w:t>
       </w:r>
     </w:p>
     <w:p/>
@@ -1303,7 +2176,15 @@
         </w:numPr>
       </w:pPr>
       <w:r>
-        <w:t>A backend leellenőrzi az adatok helyességét, formai követelmények, felhasználónév egyedisége</w:t>
+        <w:t xml:space="preserve">A backend </w:t>
+      </w:r>
+      <w:proofErr w:type="spellStart"/>
+      <w:r>
+        <w:t>leellenőrzi</w:t>
+      </w:r>
+      <w:proofErr w:type="spellEnd"/>
+      <w:r>
+        <w:t xml:space="preserve"> az adatok helyességét, formai követelmények, felhasználónév egyedisége</w:t>
       </w:r>
     </w:p>
     <w:p>
@@ -1335,26 +2216,73 @@
         <w:pStyle w:val="Cmsor2"/>
       </w:pPr>
       <w:r>
-        <w:t xml:space="preserve">Backend – alkalmazott </w:t>
-      </w:r>
-      <w:bookmarkStart w:id="0" w:name="_GoBack"/>
-      <w:bookmarkEnd w:id="0"/>
-      <w:r>
-        <w:t>könyvtárstruktúra</w:t>
-      </w:r>
-    </w:p>
-    <w:p>
-      <w:r>
-        <w:t xml:space="preserve">src\main\resources\db\migration – kezdeti adatbázis séma és adatok </w:t>
-      </w:r>
-    </w:p>
-    <w:p>
-      <w:r>
-        <w:t>src\main\java\hu\elte\alkfejl</w:t>
-      </w:r>
-      <w:r>
-        <w:t>\itservices</w:t>
-      </w:r>
+        <w:t>Backend – alkalmazott könyvtárstruktúra</w:t>
+      </w:r>
+    </w:p>
+    <w:p>
+      <w:proofErr w:type="spellStart"/>
+      <w:r>
+        <w:t>src</w:t>
+      </w:r>
+      <w:proofErr w:type="spellEnd"/>
+      <w:r>
+        <w:t>\main\</w:t>
+      </w:r>
+      <w:proofErr w:type="spellStart"/>
+      <w:r>
+        <w:t>resources</w:t>
+      </w:r>
+      <w:proofErr w:type="spellEnd"/>
+      <w:r>
+        <w:t>\db\</w:t>
+      </w:r>
+      <w:proofErr w:type="spellStart"/>
+      <w:r>
+        <w:t>migration</w:t>
+      </w:r>
+      <w:proofErr w:type="spellEnd"/>
+      <w:r>
+        <w:t xml:space="preserve"> – kezdeti adatbázis séma és adatok </w:t>
+      </w:r>
+    </w:p>
+    <w:p>
+      <w:proofErr w:type="spellStart"/>
+      <w:r>
+        <w:t>src</w:t>
+      </w:r>
+      <w:proofErr w:type="spellEnd"/>
+      <w:r>
+        <w:t>\main\</w:t>
+      </w:r>
+      <w:proofErr w:type="gramStart"/>
+      <w:r>
+        <w:t>java</w:t>
+      </w:r>
+      <w:proofErr w:type="gramEnd"/>
+      <w:r>
+        <w:t>\hu\</w:t>
+      </w:r>
+      <w:proofErr w:type="spellStart"/>
+      <w:r>
+        <w:t>elte</w:t>
+      </w:r>
+      <w:proofErr w:type="spellEnd"/>
+      <w:r>
+        <w:t>\</w:t>
+      </w:r>
+      <w:proofErr w:type="spellStart"/>
+      <w:r>
+        <w:t>alkfejl</w:t>
+      </w:r>
+      <w:proofErr w:type="spellEnd"/>
+      <w:r>
+        <w:t>\</w:t>
+      </w:r>
+      <w:proofErr w:type="spellStart"/>
+      <w:r>
+        <w:t>itservices</w:t>
+      </w:r>
+      <w:proofErr w:type="spellEnd"/>
     </w:p>
     <w:p>
       <w:pPr>
@@ -1364,9 +2292,11 @@
           <w:numId w:val="13"/>
         </w:numPr>
       </w:pPr>
+      <w:proofErr w:type="spellStart"/>
       <w:r>
         <w:t>controller</w:t>
       </w:r>
+      <w:proofErr w:type="spellEnd"/>
     </w:p>
     <w:p>
       <w:pPr>
@@ -1376,9 +2306,11 @@
           <w:numId w:val="13"/>
         </w:numPr>
       </w:pPr>
+      <w:proofErr w:type="spellStart"/>
       <w:r>
         <w:t>model</w:t>
       </w:r>
+      <w:proofErr w:type="spellEnd"/>
     </w:p>
     <w:p>
       <w:pPr>
@@ -1388,9 +2320,11 @@
           <w:numId w:val="13"/>
         </w:numPr>
       </w:pPr>
+      <w:proofErr w:type="spellStart"/>
       <w:r>
         <w:t>repository</w:t>
       </w:r>
+      <w:proofErr w:type="spellEnd"/>
     </w:p>
     <w:p>
       <w:pPr>
@@ -1480,7 +2414,10 @@
       <w:pStyle w:val="lfej"/>
     </w:pPr>
     <w:r>
-      <w:t>Vukman György - ??????</w:t>
+      <w:t xml:space="preserve">Vukman György - </w:t>
+    </w:r>
+    <w:r>
+      <w:t>Z0UGJ5</w:t>
     </w:r>
   </w:p>
   <w:p>
@@ -3853,7 +4790,7 @@
 </file>
 
 <file path=customXml/itemProps1.xml><?xml version="1.0" encoding="utf-8"?>
-<ds:datastoreItem xmlns:ds="http://schemas.openxmlformats.org/officeDocument/2006/customXml" ds:itemID="{196DDF17-D18C-4389-93D7-466B50FA8469}">
+<ds:datastoreItem xmlns:ds="http://schemas.openxmlformats.org/officeDocument/2006/customXml" ds:itemID="{86B6F5C6-65DA-4121-B814-DD6B1349BE56}">
   <ds:schemaRefs>
     <ds:schemaRef ds:uri="http://schemas.openxmlformats.org/officeDocument/2006/bibliography"/>
   </ds:schemaRefs>

</xml_diff>